<commit_message>
updated constraints & Acceptance criteria
</commit_message>
<xml_diff>
--- a/Project_Scope.docx
+++ b/Project_Scope.docx
@@ -72,14 +72,16 @@
               </w:rPr>
               <w:br/>
             </w:r>
+            <w:proofErr w:type="spellStart"/>
             <w:r>
               <w:rPr>
                 <w:rFonts w:ascii="Georgia" w:hAnsi="Georgia"/>
                 <w:sz w:val="28"/>
                 <w:szCs w:val="28"/>
               </w:rPr>
-              <w:t>Student Attendance Management System</w:t>
-            </w:r>
+              <w:t>Nomade</w:t>
+            </w:r>
+            <w:proofErr w:type="spellEnd"/>
           </w:p>
           <w:p>
             <w:pPr>
@@ -115,7 +117,19 @@
                 <w:rFonts w:ascii="Georgia" w:hAnsi="Georgia"/>
               </w:rPr>
               <w:br/>
-              <w:t>Dr. Ayman El-Sayed</w:t>
+              <w:t xml:space="preserve">Dr. </w:t>
+            </w:r>
+            <w:r>
+              <w:rPr>
+                <w:rFonts w:ascii="Georgia" w:hAnsi="Georgia"/>
+              </w:rPr>
+              <w:t>Ibra</w:t>
+            </w:r>
+            <w:r>
+              <w:rPr>
+                <w:rFonts w:ascii="Georgia" w:hAnsi="Georgia"/>
+              </w:rPr>
+              <w:t>him Al-Awadhi</w:t>
             </w:r>
           </w:p>
           <w:p>
@@ -149,7 +163,13 @@
                 <w:rFonts w:ascii="Georgia" w:hAnsi="Georgia"/>
               </w:rPr>
               <w:br/>
-              <w:t>Eng. Marwa Hassan</w:t>
+              <w:t xml:space="preserve">Eng. </w:t>
+            </w:r>
+            <w:r>
+              <w:rPr>
+                <w:rFonts w:ascii="Georgia" w:hAnsi="Georgia"/>
+              </w:rPr>
+              <w:t>Tasneem Ahmed</w:t>
             </w:r>
           </w:p>
           <w:p>
@@ -183,7 +203,19 @@
                 <w:rFonts w:ascii="Georgia" w:hAnsi="Georgia"/>
               </w:rPr>
               <w:br/>
-              <w:t>October 3, 2025</w:t>
+              <w:t xml:space="preserve">October </w:t>
+            </w:r>
+            <w:r>
+              <w:rPr>
+                <w:rFonts w:ascii="Georgia" w:hAnsi="Georgia"/>
+              </w:rPr>
+              <w:t>17</w:t>
+            </w:r>
+            <w:r>
+              <w:rPr>
+                <w:rFonts w:ascii="Georgia" w:hAnsi="Georgia"/>
+              </w:rPr>
+              <w:t>, 2025</w:t>
             </w:r>
           </w:p>
           <w:p>
@@ -847,11 +879,43 @@
                 <w:rFonts w:ascii="Georgia" w:hAnsi="Georgia"/>
               </w:rPr>
             </w:pPr>
-            <w:r>
-              <w:rPr>
-                <w:rFonts w:ascii="Georgia" w:hAnsi="Georgia"/>
-              </w:rPr>
-              <w:t>Must be delivered by April 15, 2026 (before the next academic year)</w:t>
+            <w:proofErr w:type="gramStart"/>
+            <w:r>
+              <w:rPr>
+                <w:rFonts w:ascii="Georgia" w:hAnsi="Georgia"/>
+              </w:rPr>
+              <w:t>Must</w:t>
+            </w:r>
+            <w:proofErr w:type="gramEnd"/>
+            <w:r>
+              <w:rPr>
+                <w:rFonts w:ascii="Georgia" w:hAnsi="Georgia"/>
+              </w:rPr>
+              <w:t xml:space="preserve"> be delivered by </w:t>
+            </w:r>
+            <w:r>
+              <w:rPr>
+                <w:rFonts w:ascii="Georgia" w:hAnsi="Georgia"/>
+              </w:rPr>
+              <w:t xml:space="preserve">30 </w:t>
+            </w:r>
+            <w:r>
+              <w:rPr>
+                <w:rFonts w:ascii="Georgia" w:hAnsi="Georgia"/>
+              </w:rPr>
+              <w:t>June</w:t>
+            </w:r>
+            <w:r>
+              <w:rPr>
+                <w:rFonts w:ascii="Georgia" w:hAnsi="Georgia"/>
+              </w:rPr>
+              <w:t xml:space="preserve"> 2026</w:t>
+            </w:r>
+            <w:r>
+              <w:rPr>
+                <w:rFonts w:ascii="Georgia" w:hAnsi="Georgia"/>
+              </w:rPr>
+              <w:t>.</w:t>
             </w:r>
           </w:p>
           <w:p>
@@ -869,7 +933,19 @@
               <w:rPr>
                 <w:rFonts w:ascii="Georgia" w:hAnsi="Georgia"/>
               </w:rPr>
-              <w:t>Budget limited to EGP 150,000</w:t>
+              <w:t xml:space="preserve">Budget limited to EGP </w:t>
+            </w:r>
+            <w:r>
+              <w:rPr>
+                <w:rFonts w:ascii="Georgia" w:hAnsi="Georgia"/>
+              </w:rPr>
+              <w:t>60</w:t>
+            </w:r>
+            <w:r>
+              <w:rPr>
+                <w:rFonts w:ascii="Georgia" w:hAnsi="Georgia"/>
+              </w:rPr>
+              <w:t>0,000</w:t>
             </w:r>
           </w:p>
           <w:p>
@@ -887,7 +963,25 @@
               <w:rPr>
                 <w:rFonts w:ascii="Georgia" w:hAnsi="Georgia"/>
               </w:rPr>
-              <w:t>Only university IT infrastructure to be used; external hosting excluded</w:t>
+              <w:t xml:space="preserve">The application </w:t>
+            </w:r>
+            <w:r>
+              <w:rPr>
+                <w:rFonts w:ascii="Georgia" w:hAnsi="Georgia"/>
+              </w:rPr>
+              <w:t>requires</w:t>
+            </w:r>
+            <w:r>
+              <w:rPr>
+                <w:rFonts w:ascii="Georgia" w:hAnsi="Georgia"/>
+              </w:rPr>
+              <w:t xml:space="preserve"> </w:t>
+            </w:r>
+            <w:r>
+              <w:rPr>
+                <w:rFonts w:ascii="Georgia" w:hAnsi="Georgia"/>
+              </w:rPr>
+              <w:t>an active internet connection for all features.</w:t>
             </w:r>
           </w:p>
           <w:p>
@@ -1204,7 +1298,13 @@
               <w:rPr>
                 <w:rFonts w:ascii="Georgia" w:hAnsi="Georgia"/>
               </w:rPr>
-              <w:t>System passes user acceptance tests for all core features</w:t>
+              <w:t xml:space="preserve">The application must include all core </w:t>
+            </w:r>
+            <w:r>
+              <w:rPr>
+                <w:rFonts w:ascii="Georgia" w:hAnsi="Georgia"/>
+              </w:rPr>
+              <w:t>features.</w:t>
             </w:r>
           </w:p>
           <w:p>
@@ -1222,7 +1322,19 @@
               <w:rPr>
                 <w:rFonts w:ascii="Georgia" w:hAnsi="Georgia"/>
               </w:rPr>
-              <w:t>Attendance logs are 95%+ accurate per random checks</w:t>
+              <w:t xml:space="preserve">Destination information (location, details, visiting time) must have at least </w:t>
+            </w:r>
+            <w:r>
+              <w:rPr>
+                <w:rFonts w:ascii="Georgia" w:hAnsi="Georgia"/>
+              </w:rPr>
+              <w:t>95% accuracy</w:t>
+            </w:r>
+            <w:r>
+              <w:rPr>
+                <w:rFonts w:ascii="Georgia" w:hAnsi="Georgia"/>
+              </w:rPr>
+              <w:t>.</w:t>
             </w:r>
           </w:p>
           <w:p>
@@ -1246,31 +1358,19 @@
           <w:p>
             <w:pPr>
               <w:pStyle w:val="ListParagraph"/>
-              <w:numPr>
-                <w:ilvl w:val="0"/>
-                <w:numId w:val="2"/>
-              </w:numPr>
-              <w:rPr>
-                <w:rFonts w:ascii="Georgia" w:hAnsi="Georgia"/>
-              </w:rPr>
-            </w:pPr>
-            <w:r>
-              <w:rPr>
-                <w:rFonts w:ascii="Georgia" w:hAnsi="Georgia"/>
-              </w:rPr>
-              <w:t>Training materials reviewed and approved by university management</w:t>
-            </w:r>
-          </w:p>
-          <w:p>
-            <w:pPr>
-              <w:pStyle w:val="ListParagraph"/>
-              <w:rPr>
-                <w:rFonts w:ascii="Calibri" w:hAnsi="Calibri" w:cs="Calibri"/>
-                <w:b/>
-                <w:bCs/>
-                <w:u w:val="single"/>
-              </w:rPr>
-            </w:pPr>
+              <w:rPr>
+                <w:rFonts w:ascii="Calibri" w:hAnsi="Calibri" w:cs="Calibri"/>
+                <w:b/>
+                <w:bCs/>
+                <w:u w:val="single"/>
+              </w:rPr>
+            </w:pPr>
+            <w:r>
+              <w:rPr>
+                <w:rFonts w:ascii="Georgia" w:hAnsi="Georgia"/>
+              </w:rPr>
+              <w:t>The mobile app must be successfully deployed on Google Play Store and Apple App Store.</w:t>
+            </w:r>
           </w:p>
         </w:tc>
       </w:tr>

</xml_diff>

<commit_message>
assumptions, stakeholders, and exclusions
</commit_message>
<xml_diff>
--- a/Project_Scope.docx
+++ b/Project_Scope.docx
@@ -268,7 +268,32 @@
               <w:rPr>
                 <w:rFonts w:ascii="Georgia" w:hAnsi="Georgia"/>
               </w:rPr>
-              <w:t>To automate and streamline student attendance tracking for Future Tech University, eliminating manual errors and improving the reliability and accessibility of attendance records. The system supports timely reporting and decision-making towards student eligibility and examination requirements</w:t>
+              <w:t xml:space="preserve">There is limited comprehensive digital platform that connects tourists, tour guides, and service providers. This project provides tourists with a comprehensive guide to destinations while connecting them with local tour guides and service providers through a unified platform. </w:t>
+            </w:r>
+          </w:p>
+          <w:p>
+            <w:pPr>
+              <w:rPr>
+                <w:rFonts w:ascii="Georgia" w:hAnsi="Georgia"/>
+              </w:rPr>
+            </w:pPr>
+            <w:r>
+              <w:rPr>
+                <w:rFonts w:ascii="Georgia" w:hAnsi="Georgia"/>
+              </w:rPr>
+              <w:t>Local tour guides and small business owners lack accessible and effective channels to market their services directly to travelers.</w:t>
+            </w:r>
+            <w:r>
+              <w:rPr>
+                <w:rFonts w:ascii="Georgia" w:hAnsi="Georgia"/>
+              </w:rPr>
+              <w:t xml:space="preserve"> </w:t>
+            </w:r>
+            <w:r>
+              <w:rPr>
+                <w:rFonts w:ascii="Georgia" w:hAnsi="Georgia"/>
+              </w:rPr>
+              <w:t>This project supports job creation by helping local businesses promote their services effectively</w:t>
             </w:r>
             <w:r>
               <w:rPr>
@@ -769,6 +794,7 @@
               <w:rPr>
                 <w:rFonts w:ascii="Georgia" w:hAnsi="Georgia"/>
               </w:rPr>
+              <w:lastRenderedPageBreak/>
               <w:t>User manual and training sessions for faculty</w:t>
             </w:r>
           </w:p>
@@ -879,19 +905,11 @@
                 <w:rFonts w:ascii="Georgia" w:hAnsi="Georgia"/>
               </w:rPr>
             </w:pPr>
-            <w:proofErr w:type="gramStart"/>
-            <w:r>
-              <w:rPr>
-                <w:rFonts w:ascii="Georgia" w:hAnsi="Georgia"/>
-              </w:rPr>
-              <w:t>Must</w:t>
-            </w:r>
-            <w:proofErr w:type="gramEnd"/>
-            <w:r>
-              <w:rPr>
-                <w:rFonts w:ascii="Georgia" w:hAnsi="Georgia"/>
-              </w:rPr>
-              <w:t xml:space="preserve"> be delivered by </w:t>
+            <w:r>
+              <w:rPr>
+                <w:rFonts w:ascii="Georgia" w:hAnsi="Georgia"/>
+              </w:rPr>
+              <w:t xml:space="preserve">Must be delivered by </w:t>
             </w:r>
             <w:r>
               <w:rPr>
@@ -1078,7 +1096,49 @@
               <w:rPr>
                 <w:rFonts w:ascii="Georgia" w:hAnsi="Georgia"/>
               </w:rPr>
-              <w:t>Faculty, staff, and students will participate in required training sessions</w:t>
+              <w:t xml:space="preserve"> tourists, guides,</w:t>
+            </w:r>
+            <w:r>
+              <w:rPr>
+                <w:rFonts w:ascii="Georgia" w:hAnsi="Georgia"/>
+              </w:rPr>
+              <w:t xml:space="preserve"> </w:t>
+            </w:r>
+            <w:r>
+              <w:rPr>
+                <w:rFonts w:ascii="Georgia" w:hAnsi="Georgia"/>
+              </w:rPr>
+              <w:t>and</w:t>
+            </w:r>
+            <w:r>
+              <w:rPr>
+                <w:rFonts w:ascii="Georgia" w:hAnsi="Georgia"/>
+              </w:rPr>
+              <w:t xml:space="preserve"> service prov</w:t>
+            </w:r>
+            <w:r>
+              <w:rPr>
+                <w:rFonts w:ascii="Georgia" w:hAnsi="Georgia"/>
+              </w:rPr>
+              <w:t>i</w:t>
+            </w:r>
+            <w:r>
+              <w:rPr>
+                <w:rFonts w:ascii="Georgia" w:hAnsi="Georgia"/>
+              </w:rPr>
+              <w:t xml:space="preserve">ders </w:t>
+            </w:r>
+            <w:r>
+              <w:rPr>
+                <w:rFonts w:ascii="Georgia" w:hAnsi="Georgia"/>
+              </w:rPr>
+              <w:t>h</w:t>
+            </w:r>
+            <w:r>
+              <w:rPr>
+                <w:rFonts w:ascii="Georgia" w:hAnsi="Georgia"/>
+              </w:rPr>
+              <w:t>ave smartphones with internet access</w:t>
             </w:r>
           </w:p>
           <w:p>
@@ -1096,7 +1156,7 @@
               <w:rPr>
                 <w:rFonts w:ascii="Georgia" w:hAnsi="Georgia"/>
               </w:rPr>
-              <w:t>University IT resources (servers, authentication system) are available throughout development</w:t>
+              <w:t>Users have basic digital literacy to download and use mobile applications.</w:t>
             </w:r>
           </w:p>
           <w:p>
@@ -1114,10 +1174,136 @@
               <w:rPr>
                 <w:rFonts w:ascii="Georgia" w:hAnsi="Georgia"/>
               </w:rPr>
-              <w:t>Academic calendar remains unchanged during deployment period</w:t>
-            </w:r>
-          </w:p>
-          <w:p/>
+              <w:t>Cloud hosting services will remain stable and available throughout development.</w:t>
+            </w:r>
+          </w:p>
+          <w:p>
+            <w:pPr>
+              <w:pStyle w:val="ListParagraph"/>
+              <w:numPr>
+                <w:ilvl w:val="0"/>
+                <w:numId w:val="2"/>
+              </w:numPr>
+              <w:rPr>
+                <w:rFonts w:ascii="Georgia" w:hAnsi="Georgia"/>
+              </w:rPr>
+            </w:pPr>
+            <w:r>
+              <w:rPr>
+                <w:rFonts w:ascii="Georgia" w:hAnsi="Georgia"/>
+              </w:rPr>
+              <w:t>GPS and mapping services will be accessible and affordable</w:t>
+            </w:r>
+          </w:p>
+          <w:p>
+            <w:pPr>
+              <w:pStyle w:val="ListParagraph"/>
+              <w:numPr>
+                <w:ilvl w:val="0"/>
+                <w:numId w:val="2"/>
+              </w:numPr>
+              <w:rPr>
+                <w:rFonts w:ascii="Georgia" w:hAnsi="Georgia"/>
+              </w:rPr>
+            </w:pPr>
+            <w:r>
+              <w:rPr>
+                <w:rFonts w:ascii="Georgia" w:hAnsi="Georgia"/>
+              </w:rPr>
+              <w:t>Local businesses remain operational throughout the project period.</w:t>
+            </w:r>
+          </w:p>
+          <w:p>
+            <w:pPr>
+              <w:pStyle w:val="ListParagraph"/>
+              <w:numPr>
+                <w:ilvl w:val="0"/>
+                <w:numId w:val="2"/>
+              </w:numPr>
+              <w:rPr>
+                <w:rFonts w:ascii="Georgia" w:hAnsi="Georgia"/>
+              </w:rPr>
+            </w:pPr>
+            <w:r>
+              <w:rPr>
+                <w:rFonts w:ascii="Georgia" w:hAnsi="Georgia"/>
+              </w:rPr>
+              <w:t>Tour guides have proper licenses and certifications required by law.</w:t>
+            </w:r>
+          </w:p>
+          <w:p>
+            <w:pPr>
+              <w:pStyle w:val="ListParagraph"/>
+              <w:numPr>
+                <w:ilvl w:val="0"/>
+                <w:numId w:val="2"/>
+              </w:numPr>
+              <w:rPr>
+                <w:rFonts w:ascii="Georgia" w:hAnsi="Georgia"/>
+              </w:rPr>
+            </w:pPr>
+            <w:r>
+              <w:rPr>
+                <w:rFonts w:ascii="Georgia" w:hAnsi="Georgia"/>
+              </w:rPr>
+              <w:t>Business owners have legal permits to operate.</w:t>
+            </w:r>
+          </w:p>
+          <w:p>
+            <w:pPr>
+              <w:pStyle w:val="ListParagraph"/>
+              <w:numPr>
+                <w:ilvl w:val="0"/>
+                <w:numId w:val="2"/>
+              </w:numPr>
+              <w:rPr>
+                <w:rFonts w:ascii="Georgia" w:hAnsi="Georgia"/>
+              </w:rPr>
+            </w:pPr>
+            <w:r>
+              <w:rPr>
+                <w:rFonts w:ascii="Georgia" w:hAnsi="Georgia"/>
+              </w:rPr>
+              <w:t>Data protection and privacy laws remain consistent.</w:t>
+            </w:r>
+          </w:p>
+          <w:p>
+            <w:pPr>
+              <w:pStyle w:val="ListParagraph"/>
+              <w:numPr>
+                <w:ilvl w:val="0"/>
+                <w:numId w:val="2"/>
+              </w:numPr>
+              <w:rPr>
+                <w:rFonts w:ascii="Georgia" w:hAnsi="Georgia"/>
+              </w:rPr>
+            </w:pPr>
+            <w:r>
+              <w:rPr>
+                <w:rFonts w:ascii="Georgia" w:hAnsi="Georgia"/>
+              </w:rPr>
+              <w:t>Service providers will participate in training sessions on using the app.</w:t>
+            </w:r>
+          </w:p>
+          <w:p>
+            <w:pPr>
+              <w:numPr>
+                <w:ilvl w:val="0"/>
+                <w:numId w:val="2"/>
+              </w:numPr>
+            </w:pPr>
+            <w:r>
+              <w:rPr>
+                <w:rFonts w:ascii="Georgia" w:hAnsi="Georgia"/>
+              </w:rPr>
+              <w:t>Technical support team will be available to handle user issues.</w:t>
+            </w:r>
+          </w:p>
+          <w:p>
+            <w:pPr>
+              <w:ind w:left="360"/>
+            </w:pPr>
+          </w:p>
         </w:tc>
       </w:tr>
       <w:tr>
@@ -1186,7 +1372,7 @@
               <w:rPr>
                 <w:rFonts w:ascii="Georgia" w:hAnsi="Georgia"/>
               </w:rPr>
-              <w:t>No biometric or physical tracking (RFID/QR) for attendance in this phase</w:t>
+              <w:t xml:space="preserve">Purchasing or upgrading any hardware equipment related to the project. </w:t>
             </w:r>
           </w:p>
           <w:p>
@@ -1204,7 +1390,7 @@
               <w:rPr>
                 <w:rFonts w:ascii="Georgia" w:hAnsi="Georgia"/>
               </w:rPr>
-              <w:t>No live chat or helpdesk module included</w:t>
+              <w:t xml:space="preserve"> Creating analytical reports or detailed data visualizations.</w:t>
             </w:r>
           </w:p>
           <w:p>
@@ -1224,10 +1410,19 @@
               </w:rPr>
               <w:t>Feature enhancements after delivery require separate funding and approval</w:t>
             </w:r>
-          </w:p>
-          <w:p>
-            <w:pPr>
-              <w:pStyle w:val="ListParagraph"/>
+            <w:r>
+              <w:rPr>
+                <w:rFonts w:ascii="Georgia" w:hAnsi="Georgia"/>
+              </w:rPr>
+              <w:t>.</w:t>
+            </w:r>
+          </w:p>
+          <w:p>
+            <w:pPr>
+              <w:ind w:left="360"/>
+              <w:rPr>
+                <w:rFonts w:ascii="Georgia" w:hAnsi="Georgia"/>
+              </w:rPr>
             </w:pPr>
           </w:p>
         </w:tc>
@@ -1358,11 +1553,12 @@
           <w:p>
             <w:pPr>
               <w:pStyle w:val="ListParagraph"/>
-              <w:rPr>
-                <w:rFonts w:ascii="Calibri" w:hAnsi="Calibri" w:cs="Calibri"/>
-                <w:b/>
-                <w:bCs/>
-                <w:u w:val="single"/>
+              <w:numPr>
+                <w:ilvl w:val="0"/>
+                <w:numId w:val="2"/>
+              </w:numPr>
+              <w:rPr>
+                <w:rFonts w:ascii="Georgia" w:hAnsi="Georgia"/>
               </w:rPr>
             </w:pPr>
             <w:r>
@@ -1371,6 +1567,14 @@
               </w:rPr>
               <w:t>The mobile app must be successfully deployed on Google Play Store and Apple App Store.</w:t>
             </w:r>
+          </w:p>
+          <w:p>
+            <w:pPr>
+              <w:ind w:left="360"/>
+              <w:rPr>
+                <w:rFonts w:ascii="Georgia" w:hAnsi="Georgia"/>
+              </w:rPr>
+            </w:pPr>
           </w:p>
         </w:tc>
       </w:tr>
@@ -1440,7 +1644,19 @@
               <w:rPr>
                 <w:rFonts w:ascii="Georgia" w:hAnsi="Georgia"/>
               </w:rPr>
-              <w:t>Sponsor: Dr. Ayman El-Sayed</w:t>
+              <w:t>Sponsor: Dr.</w:t>
+            </w:r>
+            <w:r>
+              <w:rPr>
+                <w:rFonts w:ascii="Georgia" w:hAnsi="Georgia"/>
+              </w:rPr>
+              <w:t xml:space="preserve"> </w:t>
+            </w:r>
+            <w:r>
+              <w:rPr>
+                <w:rFonts w:ascii="Georgia" w:hAnsi="Georgia"/>
+              </w:rPr>
+              <w:t>Ibrahim Al-Awadhi</w:t>
             </w:r>
           </w:p>
           <w:p>
@@ -1458,7 +1674,19 @@
               <w:rPr>
                 <w:rFonts w:ascii="Georgia" w:hAnsi="Georgia"/>
               </w:rPr>
-              <w:t>Project Manager: Eng. Marwa Hassan</w:t>
+              <w:t xml:space="preserve">Project Manager: Eng. </w:t>
+            </w:r>
+            <w:r>
+              <w:rPr>
+                <w:rFonts w:ascii="Georgia" w:hAnsi="Georgia"/>
+              </w:rPr>
+              <w:t xml:space="preserve"> </w:t>
+            </w:r>
+            <w:r>
+              <w:rPr>
+                <w:rFonts w:ascii="Georgia" w:hAnsi="Georgia"/>
+              </w:rPr>
+              <w:t>Tasneem Ahmed</w:t>
             </w:r>
           </w:p>
           <w:p>
@@ -1476,7 +1704,7 @@
               <w:rPr>
                 <w:rFonts w:ascii="Georgia" w:hAnsi="Georgia"/>
               </w:rPr>
-              <w:t>IT Development Team</w:t>
+              <w:t xml:space="preserve">Tourists, travelers, guides, and businesses owners (end users) </w:t>
             </w:r>
           </w:p>
           <w:p>
@@ -1494,7 +1722,7 @@
               <w:rPr>
                 <w:rFonts w:ascii="Georgia" w:hAnsi="Georgia"/>
               </w:rPr>
-              <w:t>Faculty and students (end users)</w:t>
+              <w:t xml:space="preserve">Frontend and Backend Developers  </w:t>
             </w:r>
           </w:p>
           <w:p>
@@ -1512,11 +1740,51 @@
               <w:rPr>
                 <w:rFonts w:ascii="Georgia" w:hAnsi="Georgia"/>
               </w:rPr>
-              <w:t>University IT support staff</w:t>
-            </w:r>
-          </w:p>
-          <w:p>
-            <w:pPr>
+              <w:t>Database Administrator</w:t>
+            </w:r>
+          </w:p>
+          <w:p>
+            <w:pPr>
+              <w:pStyle w:val="ListParagraph"/>
+              <w:numPr>
+                <w:ilvl w:val="0"/>
+                <w:numId w:val="2"/>
+              </w:numPr>
+              <w:rPr>
+                <w:rFonts w:ascii="Georgia" w:hAnsi="Georgia"/>
+              </w:rPr>
+            </w:pPr>
+            <w:r>
+              <w:rPr>
+                <w:rFonts w:ascii="Georgia" w:hAnsi="Georgia"/>
+              </w:rPr>
+              <w:t>Security Specialist</w:t>
+            </w:r>
+          </w:p>
+          <w:p>
+            <w:pPr>
+              <w:pStyle w:val="ListParagraph"/>
+              <w:numPr>
+                <w:ilvl w:val="0"/>
+                <w:numId w:val="2"/>
+              </w:numPr>
+              <w:rPr>
+                <w:rFonts w:ascii="Georgia" w:hAnsi="Georgia"/>
+              </w:rPr>
+            </w:pPr>
+            <w:r>
+              <w:rPr>
+                <w:rFonts w:ascii="Georgia" w:hAnsi="Georgia"/>
+              </w:rPr>
+              <w:t>Technical Support Manager</w:t>
+            </w:r>
+          </w:p>
+          <w:p>
+            <w:pPr>
+              <w:numPr>
+                <w:ilvl w:val="0"/>
+                <w:numId w:val="2"/>
+              </w:numPr>
               <w:rPr>
                 <w:rFonts w:ascii="Calibri" w:hAnsi="Calibri" w:cs="Calibri"/>
                 <w:b/>
@@ -1524,6 +1792,12 @@
                 <w:u w:val="single"/>
               </w:rPr>
             </w:pPr>
+            <w:r>
+              <w:rPr>
+                <w:rFonts w:ascii="Georgia" w:hAnsi="Georgia"/>
+              </w:rPr>
+              <w:t>Customer Support Team</w:t>
+            </w:r>
           </w:p>
         </w:tc>
       </w:tr>
@@ -3919,6 +4193,7 @@
   <w:style w:type="character" w:default="1" w:styleId="DefaultParagraphFont">
     <w:name w:val="Default Paragraph Font"/>
     <w:uiPriority w:val="1"/>
+    <w:semiHidden/>
     <w:unhideWhenUsed/>
   </w:style>
   <w:style w:type="table" w:default="1" w:styleId="TableNormal">

</xml_diff>

<commit_message>
Updated deliverables & Scope part
</commit_message>
<xml_diff>
--- a/Project_Scope.docx
+++ b/Project_Scope.docx
@@ -72,7 +72,6 @@
               </w:rPr>
               <w:br/>
             </w:r>
-            <w:proofErr w:type="spellStart"/>
             <w:r>
               <w:rPr>
                 <w:rFonts w:ascii="Georgia" w:hAnsi="Georgia"/>
@@ -81,7 +80,6 @@
               </w:rPr>
               <w:t>Nomade</w:t>
             </w:r>
-            <w:proofErr w:type="spellEnd"/>
           </w:p>
           <w:p>
             <w:pPr>
@@ -545,15 +543,16 @@
                 <w:ilvl w:val="0"/>
                 <w:numId w:val="8"/>
               </w:numPr>
-              <w:rPr>
-                <w:rFonts w:ascii="Georgia" w:hAnsi="Georgia"/>
-              </w:rPr>
-            </w:pPr>
-            <w:r>
-              <w:rPr>
-                <w:rFonts w:ascii="Georgia" w:hAnsi="Georgia"/>
-              </w:rPr>
-              <w:t>Allowing tourists to select a suitable tour guide based on preferences and ratings.</w:t>
+              <w:spacing w:after="160" w:line="278" w:lineRule="auto"/>
+              <w:rPr>
+                <w:rFonts w:ascii="Georgia" w:hAnsi="Georgia"/>
+              </w:rPr>
+            </w:pPr>
+            <w:r>
+              <w:rPr>
+                <w:rFonts w:ascii="Georgia" w:hAnsi="Georgia"/>
+              </w:rPr>
+              <w:t>Recommending trusted places through user reviews and ratings.</w:t>
             </w:r>
           </w:p>
           <w:p>
@@ -563,15 +562,16 @@
                 <w:ilvl w:val="0"/>
                 <w:numId w:val="8"/>
               </w:numPr>
-              <w:rPr>
-                <w:rFonts w:ascii="Georgia" w:hAnsi="Georgia"/>
-              </w:rPr>
-            </w:pPr>
-            <w:r>
-              <w:rPr>
-                <w:rFonts w:ascii="Georgia" w:hAnsi="Georgia"/>
-              </w:rPr>
-              <w:t>Recommending trusted places through user reviews and ratings.</w:t>
+              <w:spacing w:after="160" w:line="278" w:lineRule="auto"/>
+              <w:rPr>
+                <w:rFonts w:ascii="Georgia" w:hAnsi="Georgia"/>
+              </w:rPr>
+            </w:pPr>
+            <w:r>
+              <w:rPr>
+                <w:rFonts w:ascii="Georgia" w:hAnsi="Georgia"/>
+              </w:rPr>
+              <w:t>Providing freelance work opportunities for tour guides and local businesses through the app.</w:t>
             </w:r>
           </w:p>
           <w:p>
@@ -589,7 +589,7 @@
               <w:rPr>
                 <w:rFonts w:ascii="Georgia" w:hAnsi="Georgia"/>
               </w:rPr>
-              <w:t>Providing freelance work opportunities for tour guides and local businesses through the app.</w:t>
+              <w:t>Allowing tourists to select a suitable tour guide based on preferences and ratings.</w:t>
             </w:r>
           </w:p>
           <w:p>
@@ -625,7 +625,47 @@
               <w:rPr>
                 <w:rFonts w:ascii="Georgia" w:hAnsi="Georgia"/>
               </w:rPr>
-              <w:t>The project will initially operate in one main language only.</w:t>
+              <w:t xml:space="preserve">The project will </w:t>
+            </w:r>
+            <w:r>
+              <w:rPr>
+                <w:rFonts w:ascii="Georgia" w:hAnsi="Georgia"/>
+              </w:rPr>
+              <w:t xml:space="preserve">be limited to two languages </w:t>
+            </w:r>
+            <w:r>
+              <w:rPr>
+                <w:rFonts w:ascii="Georgia" w:hAnsi="Georgia"/>
+                <w:b/>
+                <w:bCs/>
+              </w:rPr>
+              <w:t>English</w:t>
+            </w:r>
+            <w:r>
+              <w:rPr>
+                <w:rFonts w:ascii="Georgia" w:hAnsi="Georgia"/>
+              </w:rPr>
+              <w:t xml:space="preserve"> and </w:t>
+            </w:r>
+            <w:r>
+              <w:rPr>
+                <w:rFonts w:ascii="Georgia" w:hAnsi="Georgia"/>
+                <w:b/>
+                <w:bCs/>
+              </w:rPr>
+              <w:t>Arabic</w:t>
+            </w:r>
+            <w:r>
+              <w:rPr>
+                <w:rFonts w:ascii="Georgia" w:hAnsi="Georgia"/>
+              </w:rPr>
+              <w:t>.</w:t>
+            </w:r>
+            <w:r>
+              <w:rPr>
+                <w:rFonts w:ascii="Georgia" w:hAnsi="Georgia"/>
+              </w:rPr>
+              <w:t xml:space="preserve"> </w:t>
             </w:r>
           </w:p>
           <w:p>
@@ -643,7 +683,19 @@
               <w:rPr>
                 <w:rFonts w:ascii="Georgia" w:hAnsi="Georgia"/>
               </w:rPr>
-              <w:t xml:space="preserve"> The project will focus on one specific country rather than multiple global destinations.</w:t>
+              <w:t xml:space="preserve"> The project will </w:t>
+            </w:r>
+            <w:r>
+              <w:rPr>
+                <w:rFonts w:ascii="Georgia" w:hAnsi="Georgia"/>
+              </w:rPr>
+              <w:t>be limited to specific destinations</w:t>
+            </w:r>
+            <w:r>
+              <w:rPr>
+                <w:rFonts w:ascii="Georgia" w:hAnsi="Georgia"/>
+              </w:rPr>
+              <w:t>.</w:t>
             </w:r>
           </w:p>
           <w:p>
@@ -753,32 +805,60 @@
               <w:rPr>
                 <w:rFonts w:ascii="Georgia" w:hAnsi="Georgia"/>
               </w:rPr>
-              <w:t>Employment opportunities for tour guides, local business owners, and tourism service providers through the app.</w:t>
-            </w:r>
-          </w:p>
-          <w:p>
-            <w:pPr>
+              <w:t>Tourist Destinations Module</w:t>
+            </w:r>
+            <w:r>
+              <w:rPr>
+                <w:rFonts w:ascii="Georgia" w:hAnsi="Georgia"/>
+              </w:rPr>
+              <w:t>.</w:t>
+            </w:r>
+          </w:p>
+          <w:p>
+            <w:pPr>
+              <w:pStyle w:val="ListParagraph"/>
               <w:numPr>
                 <w:ilvl w:val="0"/>
                 <w:numId w:val="2"/>
               </w:numPr>
               <w:rPr>
-                <w:rFonts w:ascii="Calibri" w:hAnsi="Calibri" w:cs="Calibri"/>
-                <w:b/>
-                <w:bCs/>
-                <w:u w:val="single"/>
-              </w:rPr>
-            </w:pPr>
-            <w:r>
-              <w:rPr>
-                <w:rFonts w:ascii="Georgia" w:hAnsi="Georgia"/>
-              </w:rPr>
-              <w:t>A fully functional tourism platform that connects tourists with guides, attractions, and local experiences.</w:t>
-            </w:r>
-          </w:p>
-          <w:p>
-            <w:pPr>
-              <w:ind w:left="360"/>
+                <w:rFonts w:ascii="Georgia" w:hAnsi="Georgia"/>
+              </w:rPr>
+            </w:pPr>
+            <w:r>
+              <w:rPr>
+                <w:rFonts w:ascii="Georgia" w:hAnsi="Georgia"/>
+              </w:rPr>
+              <w:t>Review and Rating System</w:t>
+            </w:r>
+            <w:r>
+              <w:rPr>
+                <w:rFonts w:ascii="Georgia" w:hAnsi="Georgia"/>
+              </w:rPr>
+              <w:t>.</w:t>
+            </w:r>
+          </w:p>
+          <w:p>
+            <w:pPr>
+              <w:pStyle w:val="ListParagraph"/>
+              <w:numPr>
+                <w:ilvl w:val="0"/>
+                <w:numId w:val="2"/>
+              </w:numPr>
+              <w:rPr>
+                <w:rFonts w:ascii="Georgia" w:hAnsi="Georgia"/>
+              </w:rPr>
+            </w:pPr>
+            <w:r>
+              <w:rPr>
+                <w:rFonts w:ascii="Georgia" w:hAnsi="Georgia"/>
+              </w:rPr>
+              <w:t>Employment opportunities for tour guides, local business owners, and tourism service providers through the app.</w:t>
+            </w:r>
+          </w:p>
+          <w:p>
+            <w:pPr>
+              <w:ind w:left="720"/>
               <w:rPr>
                 <w:rFonts w:ascii="Calibri" w:hAnsi="Calibri" w:cs="Calibri"/>
                 <w:b/>

</xml_diff>